<commit_message>
Added indepth explanation of interactive animated diagram
Also updated some research
</commit_message>
<xml_diff>
--- a/Physics-Content/Physics Research - Fundamentals.docx
+++ b/Physics-Content/Physics Research - Fundamentals.docx
@@ -6,8 +6,6 @@
       <w:r>
         <w:t>Prepared by: Kevin Mehta</w:t>
       </w:r>
-      <w:bookmarkStart w:id="0" w:name="_GoBack"/>
-      <w:bookmarkEnd w:id="0"/>
     </w:p>
     <w:p>
       <w:pPr>
@@ -1713,18 +1711,15 @@
       </w:pPr>
       <w:r>
         <w:rPr>
-          <w:color w:val="F628B1"/>
-        </w:rPr>
-        <w:t>Diagram that shows an example of projectile motion</w:t>
-      </w:r>
-      <w:r>
-        <w:t xml:space="preserve"> </w:t>
-      </w:r>
-      <w:r>
-        <w:rPr>
-          <w:color w:val="F628B1"/>
-        </w:rPr>
-        <w:t>and the appropriate calculations at that point.</w:t>
+          <w:color w:val="00B0F0"/>
+        </w:rPr>
+        <w:t>Animation</w:t>
+      </w:r>
+      <w:r>
+        <w:rPr>
+          <w:color w:val="00B0F0"/>
+        </w:rPr>
+        <w:t xml:space="preserve"> that shows an example of projectile motion and the appropriate calculations at that point.</w:t>
       </w:r>
       <w:r>
         <w:rPr>
@@ -1926,6 +1921,285 @@
       <w:pPr>
         <w:pStyle w:val="ListParagraph"/>
         <w:numPr>
+          <w:ilvl w:val="2"/>
+          <w:numId w:val="13"/>
+        </w:numPr>
+        <w:rPr>
+          <w:b/>
+        </w:rPr>
+      </w:pPr>
+      <w:r>
+        <w:t>Uniform Circular Motion</w:t>
+      </w:r>
+    </w:p>
+    <w:p>
+      <w:pPr>
+        <w:pStyle w:val="ListParagraph"/>
+        <w:numPr>
+          <w:ilvl w:val="3"/>
+          <w:numId w:val="13"/>
+        </w:numPr>
+        <w:rPr>
+          <w:b/>
+        </w:rPr>
+      </w:pPr>
+      <w:r>
+        <w:t>Uniform Circular Motion is motion in a circle with constant speed</w:t>
+      </w:r>
+    </w:p>
+    <w:p>
+      <w:pPr>
+        <w:pStyle w:val="ListParagraph"/>
+        <w:numPr>
+          <w:ilvl w:val="3"/>
+          <w:numId w:val="13"/>
+        </w:numPr>
+        <w:rPr>
+          <w:b/>
+        </w:rPr>
+      </w:pPr>
+      <w:r>
+        <w:lastRenderedPageBreak/>
+        <w:t>The velocity vector at any point is tangent to the circle, like this</w:t>
+      </w:r>
+      <w:r>
+        <w:br/>
+        <w:t xml:space="preserve">                                            </w:t>
+      </w:r>
+      <w:r>
+        <w:rPr>
+          <w:noProof/>
+        </w:rPr>
+        <w:drawing>
+          <wp:inline distT="0" distB="0" distL="0" distR="0">
+            <wp:extent cx="1145220" cy="1477671"/>
+            <wp:effectExtent l="0" t="0" r="0" b="8255"/>
+            <wp:docPr id="5" name="Picture 5" descr="http://www.physicsclassroom.com/Class/circles/u6l1a3.gif"/>
+            <wp:cNvGraphicFramePr>
+              <a:graphicFrameLocks xmlns:a="http://schemas.openxmlformats.org/drawingml/2006/main" noChangeAspect="1"/>
+            </wp:cNvGraphicFramePr>
+            <a:graphic xmlns:a="http://schemas.openxmlformats.org/drawingml/2006/main">
+              <a:graphicData uri="http://schemas.openxmlformats.org/drawingml/2006/picture">
+                <pic:pic xmlns:pic="http://schemas.openxmlformats.org/drawingml/2006/picture">
+                  <pic:nvPicPr>
+                    <pic:cNvPr id="0" name="Picture 1" descr="http://www.physicsclassroom.com/Class/circles/u6l1a3.gif"/>
+                    <pic:cNvPicPr>
+                      <a:picLocks noChangeAspect="1" noChangeArrowheads="1"/>
+                    </pic:cNvPicPr>
+                  </pic:nvPicPr>
+                  <pic:blipFill>
+                    <a:blip r:embed="rId20">
+                      <a:extLst>
+                        <a:ext uri="{28A0092B-C50C-407E-A947-70E740481C1C}">
+                          <a14:useLocalDpi xmlns:a14="http://schemas.microsoft.com/office/drawing/2010/main" val="0"/>
+                        </a:ext>
+                      </a:extLst>
+                    </a:blip>
+                    <a:srcRect/>
+                    <a:stretch>
+                      <a:fillRect/>
+                    </a:stretch>
+                  </pic:blipFill>
+                  <pic:spPr bwMode="auto">
+                    <a:xfrm>
+                      <a:off x="0" y="0"/>
+                      <a:ext cx="1152271" cy="1486769"/>
+                    </a:xfrm>
+                    <a:prstGeom prst="rect">
+                      <a:avLst/>
+                    </a:prstGeom>
+                    <a:noFill/>
+                    <a:ln>
+                      <a:noFill/>
+                    </a:ln>
+                  </pic:spPr>
+                </pic:pic>
+              </a:graphicData>
+            </a:graphic>
+          </wp:inline>
+        </w:drawing>
+      </w:r>
+    </w:p>
+    <w:p>
+      <w:pPr>
+        <w:pStyle w:val="ListParagraph"/>
+        <w:numPr>
+          <w:ilvl w:val="3"/>
+          <w:numId w:val="13"/>
+        </w:numPr>
+        <w:rPr>
+          <w:b/>
+        </w:rPr>
+      </w:pPr>
+      <w:r>
+        <w:t>The period, T, of the motion is the time taken for the object to complete one revolution. In one period, a particle moving along the outskirts of the circle moves in a distance exactly equal to the circumference of the circle.</w:t>
+      </w:r>
+    </w:p>
+    <w:p>
+      <w:pPr>
+        <w:pStyle w:val="ListParagraph"/>
+        <w:numPr>
+          <w:ilvl w:val="4"/>
+          <w:numId w:val="13"/>
+        </w:numPr>
+        <w:rPr>
+          <w:b/>
+        </w:rPr>
+      </w:pPr>
+      <w:r>
+        <w:t>Speed = v = circumference/period = (2*pi*r)/T where r is the radius of the circle and T is the period</w:t>
+      </w:r>
+    </w:p>
+    <w:p>
+      <w:pPr>
+        <w:pStyle w:val="ListParagraph"/>
+        <w:numPr>
+          <w:ilvl w:val="3"/>
+          <w:numId w:val="13"/>
+        </w:numPr>
+        <w:rPr>
+          <w:b/>
+        </w:rPr>
+      </w:pPr>
+      <w:r>
+        <w:t>For convenience, it is better to keep the polar coordinates r and Ɵ, where r is the radius and Ɵ is the angular position of the particle.</w:t>
+      </w:r>
+      <w:r>
+        <w:br/>
+      </w:r>
+      <w:r>
+        <w:rPr>
+          <w:noProof/>
+        </w:rPr>
+        <w:drawing>
+          <wp:inline distT="0" distB="0" distL="0" distR="0">
+            <wp:extent cx="2202775" cy="1324051"/>
+            <wp:effectExtent l="0" t="0" r="7620" b="0"/>
+            <wp:docPr id="11" name="Picture 11" descr="http://i.stack.imgur.com/jhYJt.png"/>
+            <wp:cNvGraphicFramePr>
+              <a:graphicFrameLocks xmlns:a="http://schemas.openxmlformats.org/drawingml/2006/main" noChangeAspect="1"/>
+            </wp:cNvGraphicFramePr>
+            <a:graphic xmlns:a="http://schemas.openxmlformats.org/drawingml/2006/main">
+              <a:graphicData uri="http://schemas.openxmlformats.org/drawingml/2006/picture">
+                <pic:pic xmlns:pic="http://schemas.openxmlformats.org/drawingml/2006/picture">
+                  <pic:nvPicPr>
+                    <pic:cNvPr id="0" name="Picture 5" descr="http://i.stack.imgur.com/jhYJt.png"/>
+                    <pic:cNvPicPr>
+                      <a:picLocks noChangeAspect="1" noChangeArrowheads="1"/>
+                    </pic:cNvPicPr>
+                  </pic:nvPicPr>
+                  <pic:blipFill>
+                    <a:blip r:embed="rId21">
+                      <a:extLst>
+                        <a:ext uri="{28A0092B-C50C-407E-A947-70E740481C1C}">
+                          <a14:useLocalDpi xmlns:a14="http://schemas.microsoft.com/office/drawing/2010/main" val="0"/>
+                        </a:ext>
+                      </a:extLst>
+                    </a:blip>
+                    <a:srcRect/>
+                    <a:stretch>
+                      <a:fillRect/>
+                    </a:stretch>
+                  </pic:blipFill>
+                  <pic:spPr bwMode="auto">
+                    <a:xfrm>
+                      <a:off x="0" y="0"/>
+                      <a:ext cx="2226482" cy="1338301"/>
+                    </a:xfrm>
+                    <a:prstGeom prst="rect">
+                      <a:avLst/>
+                    </a:prstGeom>
+                    <a:noFill/>
+                    <a:ln>
+                      <a:noFill/>
+                    </a:ln>
+                  </pic:spPr>
+                </pic:pic>
+              </a:graphicData>
+            </a:graphic>
+          </wp:inline>
+        </w:drawing>
+      </w:r>
+    </w:p>
+    <w:p>
+      <w:pPr>
+        <w:pStyle w:val="ListParagraph"/>
+        <w:numPr>
+          <w:ilvl w:val="4"/>
+          <w:numId w:val="13"/>
+        </w:numPr>
+        <w:rPr>
+          <w:b/>
+        </w:rPr>
+      </w:pPr>
+      <w:r>
+        <w:t>x = r*</w:t>
+      </w:r>
+      <w:proofErr w:type="spellStart"/>
+      <w:r>
+        <w:t>cosƟ</w:t>
+      </w:r>
+      <w:proofErr w:type="spellEnd"/>
+      <w:r>
+        <w:t>, y = r*</w:t>
+      </w:r>
+      <w:proofErr w:type="spellStart"/>
+      <w:r>
+        <w:t>sinƟ</w:t>
+      </w:r>
+      <w:proofErr w:type="spellEnd"/>
+      <w:r>
+        <w:t xml:space="preserve">, r = </w:t>
+      </w:r>
+      <w:proofErr w:type="spellStart"/>
+      <w:r>
+        <w:t>sqrt</w:t>
+      </w:r>
+      <w:proofErr w:type="spellEnd"/>
+      <w:r>
+        <w:t>(x</w:t>
+      </w:r>
+      <w:r>
+        <w:rPr>
+          <w:vertAlign w:val="superscript"/>
+        </w:rPr>
+        <w:t>2</w:t>
+      </w:r>
+      <w:r>
+        <w:t>+y</w:t>
+      </w:r>
+      <w:r>
+        <w:rPr>
+          <w:vertAlign w:val="superscript"/>
+        </w:rPr>
+        <w:t>2</w:t>
+      </w:r>
+      <w:r>
+        <w:t>), Ɵ = tan</w:t>
+      </w:r>
+      <w:r>
+        <w:rPr>
+          <w:vertAlign w:val="superscript"/>
+        </w:rPr>
+        <w:t>-1</w:t>
+      </w:r>
+      <w:r>
+        <w:t>(y/x)</w:t>
+      </w:r>
+    </w:p>
+    <w:p>
+      <w:pPr>
+        <w:pStyle w:val="ListParagraph"/>
+        <w:ind w:left="3600"/>
+        <w:rPr>
+          <w:b/>
+        </w:rPr>
+      </w:pPr>
+    </w:p>
+    <w:p>
+      <w:pPr>
+        <w:pStyle w:val="ListParagraph"/>
+        <w:numPr>
           <w:ilvl w:val="1"/>
           <w:numId w:val="13"/>
         </w:numPr>
@@ -1988,7 +2262,6 @@
         </w:rPr>
       </w:pPr>
       <w:r>
-        <w:lastRenderedPageBreak/>
         <w:t>Hence the x component of the motion is in dynamic equilibrium (no net forces).</w:t>
       </w:r>
     </w:p>
@@ -2039,7 +2312,7 @@
                     <pic:cNvPicPr/>
                   </pic:nvPicPr>
                   <pic:blipFill>
-                    <a:blip r:embed="rId20"/>
+                    <a:blip r:embed="rId22"/>
                     <a:stretch>
                       <a:fillRect/>
                     </a:stretch>
@@ -2139,8 +2412,522 @@
       <w:pPr>
         <w:rPr>
           <w:b/>
-        </w:rPr>
-      </w:pPr>
+          <w:u w:val="single"/>
+        </w:rPr>
+      </w:pPr>
+      <w:r>
+        <w:rPr>
+          <w:b/>
+          <w:u w:val="single"/>
+        </w:rPr>
+        <w:lastRenderedPageBreak/>
+        <w:t>Animation</w:t>
+      </w:r>
+      <w:r>
+        <w:rPr>
+          <w:b/>
+          <w:u w:val="single"/>
+        </w:rPr>
+        <w:t xml:space="preserve"> Diagram Ideas:</w:t>
+      </w:r>
+    </w:p>
+    <w:p>
+      <w:pPr>
+        <w:rPr>
+          <w:b/>
+        </w:rPr>
+      </w:pPr>
+      <w:r>
+        <w:rPr>
+          <w:b/>
+        </w:rPr>
+        <w:t>Projectile Motion</w:t>
+      </w:r>
+    </w:p>
+    <w:p>
+      <w:r>
+        <w:t>The basic idea is to have an object such as a cannon ball be shot up into the air and</w:t>
+      </w:r>
+      <w:r>
+        <w:t xml:space="preserve"> reach a specific maximum height, and fall back to the ground at distance d (change the range R to distance d)</w:t>
+      </w:r>
+      <w:r>
+        <w:t>.</w:t>
+      </w:r>
+    </w:p>
+    <w:p>
+      <w:pPr>
+        <w:rPr>
+          <w:b/>
+        </w:rPr>
+      </w:pPr>
+      <w:r>
+        <w:rPr>
+          <w:noProof/>
+        </w:rPr>
+        <mc:AlternateContent>
+          <mc:Choice Requires="wps">
+            <w:drawing>
+              <wp:anchor distT="0" distB="0" distL="114300" distR="114300" simplePos="0" relativeHeight="251659264" behindDoc="0" locked="0" layoutInCell="1" allowOverlap="1">
+                <wp:simplePos x="0" y="0"/>
+                <wp:positionH relativeFrom="column">
+                  <wp:posOffset>685800</wp:posOffset>
+                </wp:positionH>
+                <wp:positionV relativeFrom="paragraph">
+                  <wp:posOffset>1362710</wp:posOffset>
+                </wp:positionV>
+                <wp:extent cx="704850" cy="295275"/>
+                <wp:effectExtent l="38100" t="38100" r="19050" b="28575"/>
+                <wp:wrapNone/>
+                <wp:docPr id="4" name="Straight Arrow Connector 4"/>
+                <wp:cNvGraphicFramePr/>
+                <a:graphic xmlns:a="http://schemas.openxmlformats.org/drawingml/2006/main">
+                  <a:graphicData uri="http://schemas.microsoft.com/office/word/2010/wordprocessingShape">
+                    <wps:wsp>
+                      <wps:cNvCnPr/>
+                      <wps:spPr>
+                        <a:xfrm flipH="1" flipV="1">
+                          <a:off x="0" y="0"/>
+                          <a:ext cx="704850" cy="295275"/>
+                        </a:xfrm>
+                        <a:prstGeom prst="straightConnector1">
+                          <a:avLst/>
+                        </a:prstGeom>
+                        <a:ln>
+                          <a:tailEnd type="triangle"/>
+                        </a:ln>
+                      </wps:spPr>
+                      <wps:style>
+                        <a:lnRef idx="1">
+                          <a:schemeClr val="accent1"/>
+                        </a:lnRef>
+                        <a:fillRef idx="0">
+                          <a:schemeClr val="accent1"/>
+                        </a:fillRef>
+                        <a:effectRef idx="0">
+                          <a:schemeClr val="accent1"/>
+                        </a:effectRef>
+                        <a:fontRef idx="minor">
+                          <a:schemeClr val="tx1"/>
+                        </a:fontRef>
+                      </wps:style>
+                      <wps:bodyPr/>
+                    </wps:wsp>
+                  </a:graphicData>
+                </a:graphic>
+              </wp:anchor>
+            </w:drawing>
+          </mc:Choice>
+          <mc:Fallback>
+            <w:pict>
+              <v:shapetype w14:anchorId="0124D887" id="_x0000_t32" coordsize="21600,21600" o:spt="32" o:oned="t" path="m,l21600,21600e" filled="f">
+                <v:path arrowok="t" fillok="f" o:connecttype="none"/>
+                <o:lock v:ext="edit" shapetype="t"/>
+              </v:shapetype>
+              <v:shape id="Straight Arrow Connector 4" o:spid="_x0000_s1026" type="#_x0000_t32" style="position:absolute;margin-left:54pt;margin-top:107.3pt;width:55.5pt;height:23.25pt;flip:x y;z-index:251659264;visibility:visible;mso-wrap-style:square;mso-wrap-distance-left:9pt;mso-wrap-distance-top:0;mso-wrap-distance-right:9pt;mso-wrap-distance-bottom:0;mso-position-horizontal:absolute;mso-position-horizontal-relative:text;mso-position-vertical:absolute;mso-position-vertical-relative:text" o:gfxdata="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" strokecolor="#5b9bd5 [3204]" strokeweight=".5pt">
+                <v:stroke endarrow="block" joinstyle="miter"/>
+              </v:shape>
+            </w:pict>
+          </mc:Fallback>
+        </mc:AlternateContent>
+      </w:r>
+      <w:r>
+        <w:rPr>
+          <w:noProof/>
+        </w:rPr>
+        <w:drawing>
+          <wp:inline distT="0" distB="0" distL="0" distR="0" wp14:anchorId="6E63AC22" wp14:editId="00CF904A">
+            <wp:extent cx="3433177" cy="1526590"/>
+            <wp:effectExtent l="0" t="0" r="0" b="0"/>
+            <wp:docPr id="3" name="Picture 3"/>
+            <wp:cNvGraphicFramePr>
+              <a:graphicFrameLocks xmlns:a="http://schemas.openxmlformats.org/drawingml/2006/main" noChangeAspect="1"/>
+            </wp:cNvGraphicFramePr>
+            <a:graphic xmlns:a="http://schemas.openxmlformats.org/drawingml/2006/main">
+              <a:graphicData uri="http://schemas.openxmlformats.org/drawingml/2006/picture">
+                <pic:pic xmlns:pic="http://schemas.openxmlformats.org/drawingml/2006/picture">
+                  <pic:nvPicPr>
+                    <pic:cNvPr id="1" name=""/>
+                    <pic:cNvPicPr/>
+                  </pic:nvPicPr>
+                  <pic:blipFill>
+                    <a:blip r:embed="rId18"/>
+                    <a:stretch>
+                      <a:fillRect/>
+                    </a:stretch>
+                  </pic:blipFill>
+                  <pic:spPr>
+                    <a:xfrm>
+                      <a:off x="0" y="0"/>
+                      <a:ext cx="3434415" cy="1527141"/>
+                    </a:xfrm>
+                    <a:prstGeom prst="rect">
+                      <a:avLst/>
+                    </a:prstGeom>
+                  </pic:spPr>
+                </pic:pic>
+              </a:graphicData>
+            </a:graphic>
+          </wp:inline>
+        </w:drawing>
+      </w:r>
+    </w:p>
+    <w:p>
+      <w:r>
+        <w:t>St</w:t>
+      </w:r>
+      <w:r>
+        <w:t>art the projectile (cannon ball)</w:t>
+      </w:r>
+      <w:r>
+        <w:t xml:space="preserve"> at the bottom left corner</w:t>
+      </w:r>
+    </w:p>
+    <w:p>
+      <w:pPr>
+        <w:ind w:left="720"/>
+      </w:pPr>
+      <w:r>
+        <w:t>Can ask user for information such as: angle</w:t>
+      </w:r>
+      <w:r>
+        <w:t xml:space="preserve"> (Ɵ</w:t>
+      </w:r>
+      <w:r>
+        <w:t xml:space="preserve">), </w:t>
+      </w:r>
+      <w:r>
+        <w:t>and initial velocity (v</w:t>
+      </w:r>
+      <w:r>
+        <w:rPr>
+          <w:vertAlign w:val="subscript"/>
+        </w:rPr>
+        <w:t>i</w:t>
+      </w:r>
+      <w:r>
+        <w:t>)</w:t>
+      </w:r>
+    </w:p>
+    <w:p>
+      <w:r>
+        <w:t>Once the user executes the animation, the object (cannon ball) will move according to user input</w:t>
+      </w:r>
+      <w:r>
+        <w:t xml:space="preserve"> </w:t>
+      </w:r>
+    </w:p>
+    <w:p>
+      <w:r>
+        <w:t>When the ball reaches the top</w:t>
+      </w:r>
+      <w:r>
+        <w:t>, pause for 3-5</w:t>
+      </w:r>
+      <w:r>
+        <w:t xml:space="preserve"> </w:t>
+      </w:r>
+      <w:r>
+        <w:t>seconds</w:t>
+      </w:r>
+    </w:p>
+    <w:p>
+      <w:pPr>
+        <w:ind w:left="720"/>
+      </w:pPr>
+      <w:r>
+        <w:t>H</w:t>
+      </w:r>
+      <w:r>
+        <w:t>ave a notification pop up that says when height (h) is at maximum, y-velocity (</w:t>
+      </w:r>
+      <w:proofErr w:type="spellStart"/>
+      <w:r>
+        <w:t>v</w:t>
+      </w:r>
+      <w:r>
+        <w:rPr>
+          <w:vertAlign w:val="subscript"/>
+        </w:rPr>
+        <w:t>y</w:t>
+      </w:r>
+      <w:proofErr w:type="spellEnd"/>
+      <w:r>
+        <w:t>) is zero.</w:t>
+      </w:r>
+      <w:r>
+        <w:t xml:space="preserve"> The </w:t>
+      </w:r>
+      <w:r>
+        <w:t>ball will now begin to fall and</w:t>
+      </w:r>
+      <w:r>
+        <w:t xml:space="preserve"> the only thing affecting the y-velocity is gravity (in the downwards direction towards Earth)</w:t>
+      </w:r>
+    </w:p>
+    <w:p>
+      <w:pPr>
+        <w:spacing w:after="0"/>
+        <w:contextualSpacing/>
+      </w:pPr>
+      <w:r>
+        <w:t>‘Calculate height at each individual point to demonstrate the projectile motion</w:t>
+      </w:r>
+    </w:p>
+    <w:p>
+      <w:pPr>
+        <w:spacing w:after="0"/>
+        <w:contextualSpacing/>
+      </w:pPr>
+      <w:r>
+        <w:t>‘Initial time will be 0</w:t>
+      </w:r>
+      <w:r>
+        <w:t>, and therefore height will be 0</w:t>
+      </w:r>
+    </w:p>
+    <w:p>
+      <w:pPr>
+        <w:spacing w:after="0"/>
+        <w:contextualSpacing/>
+      </w:pPr>
+      <w:r>
+        <w:t xml:space="preserve">‘Time must increment by any </w:t>
+      </w:r>
+      <w:r>
+        <w:t xml:space="preserve">small </w:t>
+      </w:r>
+      <w:r>
+        <w:t xml:space="preserve">number </w:t>
+      </w:r>
+      <w:r>
+        <w:rPr>
+          <w:b/>
+        </w:rPr>
+        <w:t>n (</w:t>
+      </w:r>
+      <w:proofErr w:type="spellStart"/>
+      <w:r>
+        <w:rPr>
+          <w:b/>
+        </w:rPr>
+        <w:t>eg</w:t>
+      </w:r>
+      <w:proofErr w:type="spellEnd"/>
+      <w:r>
+        <w:rPr>
+          <w:b/>
+        </w:rPr>
+        <w:t xml:space="preserve">. 0.001) </w:t>
+      </w:r>
+      <w:r>
+        <w:t>for the equation</w:t>
+      </w:r>
+    </w:p>
+    <w:p>
+      <w:pPr>
+        <w:spacing w:after="0"/>
+        <w:contextualSpacing/>
+      </w:pPr>
+      <w:r>
+        <w:t>‘The height change will be shown on screen depending on time (t)</w:t>
+      </w:r>
+    </w:p>
+    <w:p>
+      <w:pPr>
+        <w:spacing w:after="0"/>
+        <w:contextualSpacing/>
+        <w:rPr>
+          <w:noProof/>
+        </w:rPr>
+      </w:pPr>
+      <w:r>
+        <w:t xml:space="preserve">‘Use equation </w:t>
+      </w:r>
+      <w:r>
+        <w:rPr>
+          <w:noProof/>
+        </w:rPr>
+        <w:t>d=vi</w:t>
+      </w:r>
+      <w:r>
+        <w:rPr>
+          <w:noProof/>
+          <w:vertAlign w:val="subscript"/>
+        </w:rPr>
+        <w:t>y</w:t>
+      </w:r>
+      <w:r>
+        <w:rPr>
+          <w:noProof/>
+        </w:rPr>
+        <w:t>(</w:t>
+      </w:r>
+      <w:r>
+        <w:rPr>
+          <w:noProof/>
+        </w:rPr>
+        <w:t>t</w:t>
+      </w:r>
+      <w:r>
+        <w:rPr>
+          <w:noProof/>
+        </w:rPr>
+        <w:t>)</w:t>
+      </w:r>
+      <w:r>
+        <w:rPr>
+          <w:noProof/>
+        </w:rPr>
+        <w:t xml:space="preserve"> + ½(</w:t>
+      </w:r>
+      <w:r>
+        <w:rPr>
+          <w:noProof/>
+        </w:rPr>
+        <w:t>a)(</w:t>
+      </w:r>
+      <w:r>
+        <w:rPr>
+          <w:noProof/>
+        </w:rPr>
+        <w:t>t</w:t>
+      </w:r>
+      <w:r>
+        <w:rPr>
+          <w:noProof/>
+          <w:vertAlign w:val="superscript"/>
+        </w:rPr>
+        <w:t>2</w:t>
+      </w:r>
+      <w:r>
+        <w:rPr>
+          <w:noProof/>
+        </w:rPr>
+        <w:t>) to calcualte the height based on the changing time</w:t>
+      </w:r>
+    </w:p>
+    <w:p>
+      <w:pPr>
+        <w:spacing w:after="0"/>
+        <w:contextualSpacing/>
+        <w:rPr>
+          <w:noProof/>
+        </w:rPr>
+      </w:pPr>
+      <w:r>
+        <w:rPr>
+          <w:noProof/>
+        </w:rPr>
+        <w:t>‘In the equation d is the height (vertical distance) vi</w:t>
+      </w:r>
+      <w:r>
+        <w:rPr>
+          <w:noProof/>
+          <w:vertAlign w:val="subscript"/>
+        </w:rPr>
+        <w:t>y</w:t>
+      </w:r>
+      <w:r>
+        <w:rPr>
+          <w:noProof/>
+        </w:rPr>
+        <w:t xml:space="preserve"> is the vertical velocity calculated by vi*sin(Ɵ), both </w:t>
+      </w:r>
+      <w:r>
+        <w:rPr>
+          <w:noProof/>
+        </w:rPr>
+        <w:t xml:space="preserve">      </w:t>
+      </w:r>
+      <w:r>
+        <w:rPr>
+          <w:noProof/>
+        </w:rPr>
+        <w:t>of which are given by the user (both vi and Ɵ)</w:t>
+      </w:r>
+      <w:r>
+        <w:rPr>
+          <w:noProof/>
+        </w:rPr>
+        <w:t>, a is the acceleration which is -9.81</w:t>
+      </w:r>
+    </w:p>
+    <w:p>
+      <w:pPr>
+        <w:spacing w:after="0"/>
+        <w:contextualSpacing/>
+      </w:pPr>
+      <w:r>
+        <w:rPr>
+          <w:noProof/>
+        </w:rPr>
+        <w:t>‘For a clear understanding of the equation, refer to the equation</w:t>
+      </w:r>
+      <w:r>
+        <w:rPr>
+          <w:noProof/>
+        </w:rPr>
+        <w:drawing>
+          <wp:inline distT="0" distB="0" distL="0" distR="0" wp14:anchorId="4C0377DE" wp14:editId="37F11DB4">
+            <wp:extent cx="1228725" cy="442041"/>
+            <wp:effectExtent l="0" t="0" r="0" b="0"/>
+            <wp:docPr id="9" name="Picture 9"/>
+            <wp:cNvGraphicFramePr>
+              <a:graphicFrameLocks xmlns:a="http://schemas.openxmlformats.org/drawingml/2006/main" noChangeAspect="1"/>
+            </wp:cNvGraphicFramePr>
+            <a:graphic xmlns:a="http://schemas.openxmlformats.org/drawingml/2006/main">
+              <a:graphicData uri="http://schemas.openxmlformats.org/drawingml/2006/picture">
+                <pic:pic xmlns:pic="http://schemas.openxmlformats.org/drawingml/2006/picture">
+                  <pic:nvPicPr>
+                    <pic:cNvPr id="1" name=""/>
+                    <pic:cNvPicPr/>
+                  </pic:nvPicPr>
+                  <pic:blipFill>
+                    <a:blip r:embed="rId23"/>
+                    <a:stretch>
+                      <a:fillRect/>
+                    </a:stretch>
+                  </pic:blipFill>
+                  <pic:spPr>
+                    <a:xfrm>
+                      <a:off x="0" y="0"/>
+                      <a:ext cx="1250572" cy="449900"/>
+                    </a:xfrm>
+                    <a:prstGeom prst="rect">
+                      <a:avLst/>
+                    </a:prstGeom>
+                  </pic:spPr>
+                </pic:pic>
+              </a:graphicData>
+            </a:graphic>
+          </wp:inline>
+        </w:drawing>
+      </w:r>
+    </w:p>
+    <w:p>
+      <w:pPr>
+        <w:spacing w:after="0"/>
+        <w:contextualSpacing/>
+      </w:pPr>
+      <w:r>
+        <w:t xml:space="preserve">‘Stop calculating (stop the loop) when the height is 0 (this means that the projectile has landed on the </w:t>
+      </w:r>
+      <w:bookmarkStart w:id="0" w:name="_GoBack"/>
+      <w:bookmarkEnd w:id="0"/>
+      <w:r>
+        <w:t>ground)</w:t>
+      </w:r>
+      <w:r>
+        <w:rPr>
+          <w:b/>
+          <w:vertAlign w:val="subscript"/>
+        </w:rPr>
+        <w:t xml:space="preserve"> </w:t>
+      </w:r>
+      <w:r>
+        <w:tab/>
+      </w:r>
     </w:p>
     <w:sectPr>
       <w:pgSz w:w="12240" w:h="15840"/>
@@ -4063,7 +4850,6 @@
   <w:style w:type="character" w:default="1" w:styleId="DefaultParagraphFont">
     <w:name w:val="Default Paragraph Font"/>
     <w:uiPriority w:val="1"/>
-    <w:semiHidden/>
     <w:unhideWhenUsed/>
   </w:style>
   <w:style w:type="table" w:default="1" w:styleId="TableNormal">

</xml_diff>